<commit_message>
Practice Rounds for Algorithms
</commit_message>
<xml_diff>
--- a/study-guide/Brandon_Pohl.docx
+++ b/study-guide/Brandon_Pohl.docx
@@ -974,7 +974,16 @@
           <w:color w:val="7F7F7F" w:themeColor="text1" w:themeTint="80"/>
           <w:szCs w:val="20"/>
         </w:rPr>
-        <w:t xml:space="preserve">TransUnion LLC - </w:t>
+        <w:t xml:space="preserve">TransUnion LLC </w:t>
+      </w:r>
+      <w:r>
+        <w:rPr>
+          <w:rFonts w:asciiTheme="minorHAnsi" w:hAnsiTheme="minorHAnsi" w:cstheme="minorHAnsi"/>
+          <w:b/>
+          <w:color w:val="7F7F7F" w:themeColor="text1" w:themeTint="80"/>
+          <w:szCs w:val="20"/>
+        </w:rPr>
+        <w:t xml:space="preserve">- </w:t>
       </w:r>
       <w:r>
         <w:rPr>
@@ -1126,23 +1135,53 @@
         </w:rPr>
         <w:t xml:space="preserve">performance and accuracy of </w:t>
       </w:r>
-      <w:proofErr w:type="gramStart"/>
-      <w:r>
-        <w:rPr>
-          <w:rFonts w:cstheme="minorHAnsi"/>
-          <w:sz w:val="20"/>
-          <w:szCs w:val="20"/>
-        </w:rPr>
-        <w:t>a critical</w:t>
-      </w:r>
-      <w:proofErr w:type="gramEnd"/>
-      <w:r>
-        <w:rPr>
-          <w:rFonts w:cstheme="minorHAnsi"/>
-          <w:sz w:val="20"/>
-          <w:szCs w:val="20"/>
-        </w:rPr>
-        <w:t xml:space="preserve"> service that was </w:t>
+      <w:r>
+        <w:rPr>
+          <w:rFonts w:cstheme="minorHAnsi"/>
+          <w:sz w:val="20"/>
+          <w:szCs w:val="20"/>
+        </w:rPr>
+        <w:t>critical</w:t>
+      </w:r>
+      <w:r>
+        <w:rPr>
+          <w:rFonts w:cstheme="minorHAnsi"/>
+          <w:sz w:val="20"/>
+          <w:szCs w:val="20"/>
+        </w:rPr>
+        <w:t xml:space="preserve"> service</w:t>
+      </w:r>
+      <w:r>
+        <w:rPr>
+          <w:rFonts w:cstheme="minorHAnsi"/>
+          <w:sz w:val="20"/>
+          <w:szCs w:val="20"/>
+        </w:rPr>
+        <w:t>s</w:t>
+      </w:r>
+      <w:r>
+        <w:rPr>
+          <w:rFonts w:cstheme="minorHAnsi"/>
+          <w:sz w:val="20"/>
+          <w:szCs w:val="20"/>
+        </w:rPr>
+        <w:t xml:space="preserve"> that w</w:t>
+      </w:r>
+      <w:r>
+        <w:rPr>
+          <w:rFonts w:cstheme="minorHAnsi"/>
+          <w:sz w:val="20"/>
+          <w:szCs w:val="20"/>
+        </w:rPr>
+        <w:t>ere</w:t>
+      </w:r>
+      <w:r>
+        <w:rPr>
+          <w:rFonts w:cstheme="minorHAnsi"/>
+          <w:sz w:val="20"/>
+          <w:szCs w:val="20"/>
+        </w:rPr>
+        <w:t xml:space="preserve"> </w:t>
       </w:r>
       <w:r>
         <w:rPr>
@@ -1158,7 +1197,23 @@
           <w:sz w:val="20"/>
           <w:szCs w:val="20"/>
         </w:rPr>
-        <w:t>backbone of all products at TURSS.</w:t>
+        <w:t xml:space="preserve">backbone of all </w:t>
+      </w:r>
+      <w:r>
+        <w:rPr>
+          <w:rFonts w:cstheme="minorHAnsi"/>
+          <w:sz w:val="20"/>
+          <w:szCs w:val="20"/>
+        </w:rPr>
+        <w:t>data delivery and reporting</w:t>
+      </w:r>
+      <w:r>
+        <w:rPr>
+          <w:rFonts w:cstheme="minorHAnsi"/>
+          <w:sz w:val="20"/>
+          <w:szCs w:val="20"/>
+        </w:rPr>
+        <w:t>.</w:t>
       </w:r>
     </w:p>
     <w:p>
@@ -1274,18 +1329,8 @@
           <w:sz w:val="20"/>
           <w:szCs w:val="20"/>
         </w:rPr>
-        <w:t xml:space="preserve"> and dotnet </w:t>
-      </w:r>
-      <w:proofErr w:type="gramStart"/>
-      <w:r>
-        <w:rPr>
-          <w:rFonts w:cstheme="minorHAnsi"/>
-          <w:sz w:val="20"/>
-          <w:szCs w:val="20"/>
-        </w:rPr>
-        <w:t>core’s</w:t>
-      </w:r>
-      <w:proofErr w:type="gramEnd"/>
+        <w:t xml:space="preserve"> and dotnet core’s</w:t>
+      </w:r>
       <w:r>
         <w:rPr>
           <w:rFonts w:cstheme="minorHAnsi"/>
@@ -1898,7 +1943,16 @@
           <w:color w:val="7F7F7F" w:themeColor="text1" w:themeTint="80"/>
           <w:szCs w:val="20"/>
         </w:rPr>
-        <w:t xml:space="preserve">Restaurant Solutions Inc - </w:t>
+        <w:t xml:space="preserve">Restaurant Solutions Inc </w:t>
+      </w:r>
+      <w:r>
+        <w:rPr>
+          <w:rFonts w:asciiTheme="minorHAnsi" w:hAnsiTheme="minorHAnsi" w:cstheme="minorHAnsi"/>
+          <w:b/>
+          <w:color w:val="7F7F7F" w:themeColor="text1" w:themeTint="80"/>
+          <w:szCs w:val="20"/>
+        </w:rPr>
+        <w:t xml:space="preserve">- </w:t>
       </w:r>
       <w:r>
         <w:rPr>
@@ -2109,7 +2163,7 @@
           <w:sz w:val="20"/>
           <w:szCs w:val="20"/>
         </w:rPr>
-        <w:t xml:space="preserve">Snr. </w:t>
+        <w:t>Senior</w:t>
       </w:r>
       <w:r>
         <w:rPr>
@@ -2118,7 +2172,25 @@
           <w:sz w:val="20"/>
           <w:szCs w:val="20"/>
         </w:rPr>
-        <w:t>Software Integration Engineer, System Innovators</w:t>
+        <w:t xml:space="preserve"> </w:t>
+      </w:r>
+      <w:r>
+        <w:rPr>
+          <w:rFonts w:asciiTheme="minorHAnsi" w:hAnsiTheme="minorHAnsi" w:cstheme="minorHAnsi"/>
+          <w:b/>
+          <w:sz w:val="20"/>
+          <w:szCs w:val="20"/>
+        </w:rPr>
+        <w:t>Software Integration Engineer</w:t>
+      </w:r>
+      <w:r>
+        <w:rPr>
+          <w:rFonts w:asciiTheme="minorHAnsi" w:hAnsiTheme="minorHAnsi" w:cstheme="minorHAnsi"/>
+          <w:b/>
+          <w:sz w:val="20"/>
+          <w:szCs w:val="20"/>
+        </w:rPr>
+        <w:t xml:space="preserve"> – 2007-2012</w:t>
       </w:r>
     </w:p>
     <w:p>
@@ -2138,10 +2210,8 @@
           <w:color w:val="7F7F7F" w:themeColor="text1" w:themeTint="80"/>
           <w:szCs w:val="20"/>
         </w:rPr>
-        <w:t xml:space="preserve">Jacksonville, Florida — </w:t>
-      </w:r>
-      <w:bookmarkStart w:id="6" w:name="h.xg8zjmwlpgcq" w:colFirst="0" w:colLast="0"/>
-      <w:bookmarkEnd w:id="6"/>
+        <w:t xml:space="preserve">System Innovators - </w:t>
+      </w:r>
       <w:r>
         <w:rPr>
           <w:rFonts w:asciiTheme="minorHAnsi" w:hAnsiTheme="minorHAnsi" w:cstheme="minorHAnsi"/>
@@ -2149,15 +2219,7 @@
           <w:color w:val="7F7F7F" w:themeColor="text1" w:themeTint="80"/>
           <w:szCs w:val="20"/>
         </w:rPr>
-        <w:t>5+ Years</w:t>
-      </w:r>
-      <w:r>
-        <w:rPr>
-          <w:rFonts w:asciiTheme="minorHAnsi" w:hAnsiTheme="minorHAnsi" w:cstheme="minorHAnsi"/>
-          <w:color w:val="7F7F7F" w:themeColor="text1" w:themeTint="80"/>
-          <w:szCs w:val="20"/>
-        </w:rPr>
-        <w:t xml:space="preserve"> (2007-2012)</w:t>
+        <w:t xml:space="preserve">Jacksonville, Florida </w:t>
       </w:r>
     </w:p>
     <w:p>
@@ -2207,10 +2269,10 @@
           <w:szCs w:val="20"/>
         </w:rPr>
       </w:pPr>
-      <w:bookmarkStart w:id="7" w:name="h.ianyjod0mdj6" w:colFirst="0" w:colLast="0"/>
-      <w:bookmarkStart w:id="8" w:name="h.kg7h0dvgwq2t" w:colFirst="0" w:colLast="0"/>
+      <w:bookmarkStart w:id="6" w:name="h.ianyjod0mdj6" w:colFirst="0" w:colLast="0"/>
+      <w:bookmarkStart w:id="7" w:name="h.kg7h0dvgwq2t" w:colFirst="0" w:colLast="0"/>
+      <w:bookmarkEnd w:id="6"/>
       <w:bookmarkEnd w:id="7"/>
-      <w:bookmarkEnd w:id="8"/>
       <w:r>
         <w:rPr>
           <w:rFonts w:cstheme="minorHAnsi"/>
@@ -2395,8 +2457,8 @@
           <w:szCs w:val="20"/>
         </w:rPr>
       </w:pPr>
-      <w:bookmarkStart w:id="9" w:name="h.oftubm8tsshk" w:colFirst="0" w:colLast="0"/>
-      <w:bookmarkEnd w:id="9"/>
+      <w:bookmarkStart w:id="8" w:name="h.oftubm8tsshk" w:colFirst="0" w:colLast="0"/>
+      <w:bookmarkEnd w:id="8"/>
       <w:r>
         <w:rPr>
           <w:rFonts w:cstheme="minorHAnsi"/>
@@ -2405,7 +2467,7 @@
         </w:rPr>
         <w:t>Wrote user interface automation test to ensure the quality of our product.</w:t>
       </w:r>
-      <w:bookmarkStart w:id="10" w:name="OLE_LINK3"/>
+      <w:bookmarkStart w:id="9" w:name="OLE_LINK3"/>
     </w:p>
     <w:p>
       <w:pPr>
@@ -2445,7 +2507,7 @@
         <w:t>EDUCATION</w:t>
       </w:r>
     </w:p>
-    <w:bookmarkEnd w:id="10"/>
+    <w:bookmarkEnd w:id="9"/>
     <w:p>
       <w:pPr>
         <w:pStyle w:val="Heading2"/>
@@ -2480,8 +2542,8 @@
           <w:szCs w:val="20"/>
         </w:rPr>
       </w:pPr>
-      <w:bookmarkStart w:id="11" w:name="h.g5ob658ta6g5" w:colFirst="0" w:colLast="0"/>
-      <w:bookmarkEnd w:id="11"/>
+      <w:bookmarkStart w:id="10" w:name="h.g5ob658ta6g5" w:colFirst="0" w:colLast="0"/>
+      <w:bookmarkEnd w:id="10"/>
       <w:r>
         <w:rPr>
           <w:rFonts w:asciiTheme="minorHAnsi" w:hAnsiTheme="minorHAnsi" w:cstheme="minorHAnsi"/>
@@ -2507,42 +2569,14 @@
           <w:szCs w:val="20"/>
         </w:rPr>
       </w:pPr>
-      <w:proofErr w:type="spellStart"/>
-      <w:proofErr w:type="gramStart"/>
-      <w:r>
-        <w:rPr>
-          <w:rFonts w:cstheme="minorHAnsi"/>
-          <w:sz w:val="20"/>
-          <w:szCs w:val="20"/>
-        </w:rPr>
-        <w:t>Bachelor</w:t>
-      </w:r>
-      <w:r>
-        <w:rPr>
-          <w:rFonts w:cstheme="minorHAnsi"/>
-          <w:sz w:val="20"/>
-          <w:szCs w:val="20"/>
-        </w:rPr>
-        <w:t>’</w:t>
-      </w:r>
-      <w:r>
-        <w:rPr>
-          <w:rFonts w:cstheme="minorHAnsi"/>
-          <w:sz w:val="20"/>
-          <w:szCs w:val="20"/>
-        </w:rPr>
-        <w:t>s</w:t>
-      </w:r>
-      <w:proofErr w:type="spellEnd"/>
-      <w:r>
-        <w:rPr>
-          <w:rFonts w:cstheme="minorHAnsi"/>
-          <w:sz w:val="20"/>
-          <w:szCs w:val="20"/>
-        </w:rPr>
-        <w:t xml:space="preserve"> of Science</w:t>
-      </w:r>
-      <w:proofErr w:type="gramEnd"/>
+      <w:r>
+        <w:rPr>
+          <w:rFonts w:cstheme="minorHAnsi"/>
+          <w:sz w:val="20"/>
+          <w:szCs w:val="20"/>
+        </w:rPr>
+        <w:t>Bachelor of Science</w:t>
+      </w:r>
       <w:r>
         <w:rPr>
           <w:rFonts w:cstheme="minorHAnsi"/>
@@ -2575,8 +2609,752 @@
         </w:rPr>
         <w:t>Minor in Mathematical Science</w:t>
       </w:r>
-      <w:bookmarkStart w:id="12" w:name="h.jixh7m6flab9" w:colFirst="0" w:colLast="0"/>
-      <w:bookmarkEnd w:id="12"/>
+      <w:bookmarkStart w:id="11" w:name="h.jixh7m6flab9" w:colFirst="0" w:colLast="0"/>
+      <w:bookmarkEnd w:id="11"/>
+    </w:p>
+    <w:p>
+      <w:pPr>
+        <w:spacing w:after="120" w:line="240" w:lineRule="auto"/>
+        <w:rPr>
+          <w:rFonts w:eastAsia="Georgia" w:cstheme="minorHAnsi"/>
+          <w:sz w:val="20"/>
+          <w:szCs w:val="20"/>
+        </w:rPr>
+      </w:pPr>
+    </w:p>
+    <w:p>
+      <w:pPr>
+        <w:pBdr>
+          <w:bottom w:val="single" w:sz="12" w:space="1" w:color="auto"/>
+        </w:pBdr>
+        <w:shd w:val="pct5" w:color="auto" w:fill="auto"/>
+        <w:jc w:val="both"/>
+        <w:rPr>
+          <w:rFonts w:cstheme="minorHAnsi"/>
+          <w:b/>
+          <w:bCs/>
+          <w:sz w:val="20"/>
+          <w:szCs w:val="20"/>
+        </w:rPr>
+      </w:pPr>
+      <w:r>
+        <w:rPr>
+          <w:rFonts w:cstheme="minorHAnsi"/>
+          <w:b/>
+          <w:bCs/>
+          <w:sz w:val="20"/>
+          <w:szCs w:val="20"/>
+        </w:rPr>
+        <w:t>REFERENCES</w:t>
+      </w:r>
+    </w:p>
+    <w:tbl>
+      <w:tblPr>
+        <w:tblStyle w:val="TableGrid"/>
+        <w:tblW w:w="0" w:type="auto"/>
+        <w:tblInd w:w="144" w:type="dxa"/>
+        <w:tblBorders>
+          <w:top w:val="none" w:sz="0" w:space="0" w:color="auto"/>
+          <w:left w:val="none" w:sz="0" w:space="0" w:color="auto"/>
+          <w:bottom w:val="none" w:sz="0" w:space="0" w:color="auto"/>
+          <w:right w:val="none" w:sz="0" w:space="0" w:color="auto"/>
+          <w:insideH w:val="none" w:sz="0" w:space="0" w:color="auto"/>
+          <w:insideV w:val="none" w:sz="0" w:space="0" w:color="auto"/>
+        </w:tblBorders>
+        <w:tblLook w:val="04A0" w:firstRow="1" w:lastRow="0" w:firstColumn="1" w:lastColumn="0" w:noHBand="0" w:noVBand="1"/>
+      </w:tblPr>
+      <w:tblGrid>
+        <w:gridCol w:w="5903"/>
+        <w:gridCol w:w="5919"/>
+      </w:tblGrid>
+      <w:tr>
+        <w:tc>
+          <w:tcPr>
+            <w:tcW w:w="5903" w:type="dxa"/>
+          </w:tcPr>
+          <w:p>
+            <w:pPr>
+              <w:pStyle w:val="Heading2"/>
+              <w:spacing w:before="0"/>
+              <w:ind w:left="144"/>
+              <w:rPr>
+                <w:rFonts w:asciiTheme="minorHAnsi" w:hAnsiTheme="minorHAnsi" w:cstheme="minorHAnsi"/>
+                <w:b/>
+                <w:sz w:val="20"/>
+                <w:szCs w:val="20"/>
+              </w:rPr>
+            </w:pPr>
+            <w:r>
+              <w:rPr>
+                <w:rFonts w:asciiTheme="minorHAnsi" w:hAnsiTheme="minorHAnsi" w:cstheme="minorHAnsi"/>
+                <w:b/>
+                <w:sz w:val="20"/>
+                <w:szCs w:val="20"/>
+              </w:rPr>
+              <w:t>Jon Klassen</w:t>
+            </w:r>
+          </w:p>
+          <w:p>
+            <w:pPr>
+              <w:pStyle w:val="Heading3"/>
+              <w:spacing w:before="0" w:after="60"/>
+              <w:ind w:left="144"/>
+              <w:rPr>
+                <w:rFonts w:asciiTheme="minorHAnsi" w:hAnsiTheme="minorHAnsi" w:cstheme="minorHAnsi"/>
+                <w:b/>
+                <w:color w:val="7F7F7F" w:themeColor="text1" w:themeTint="80"/>
+                <w:szCs w:val="20"/>
+              </w:rPr>
+            </w:pPr>
+            <w:r>
+              <w:rPr>
+                <w:rFonts w:asciiTheme="minorHAnsi" w:hAnsiTheme="minorHAnsi" w:cstheme="minorHAnsi"/>
+                <w:b/>
+                <w:color w:val="7F7F7F" w:themeColor="text1" w:themeTint="80"/>
+                <w:szCs w:val="20"/>
+              </w:rPr>
+              <w:t>V</w:t>
+            </w:r>
+            <w:r>
+              <w:rPr>
+                <w:rFonts w:asciiTheme="minorHAnsi" w:hAnsiTheme="minorHAnsi" w:cstheme="minorHAnsi"/>
+                <w:b/>
+                <w:color w:val="7F7F7F" w:themeColor="text1" w:themeTint="80"/>
+                <w:szCs w:val="20"/>
+              </w:rPr>
+              <w:t xml:space="preserve">ice </w:t>
+            </w:r>
+            <w:r>
+              <w:rPr>
+                <w:rFonts w:asciiTheme="minorHAnsi" w:hAnsiTheme="minorHAnsi" w:cstheme="minorHAnsi"/>
+                <w:b/>
+                <w:color w:val="7F7F7F" w:themeColor="text1" w:themeTint="80"/>
+                <w:szCs w:val="20"/>
+              </w:rPr>
+              <w:t>P</w:t>
+            </w:r>
+            <w:r>
+              <w:rPr>
+                <w:rFonts w:asciiTheme="minorHAnsi" w:hAnsiTheme="minorHAnsi" w:cstheme="minorHAnsi"/>
+                <w:b/>
+                <w:color w:val="7F7F7F" w:themeColor="text1" w:themeTint="80"/>
+                <w:szCs w:val="20"/>
+              </w:rPr>
+              <w:t>resident</w:t>
+            </w:r>
+            <w:r>
+              <w:rPr>
+                <w:rFonts w:asciiTheme="minorHAnsi" w:hAnsiTheme="minorHAnsi" w:cstheme="minorHAnsi"/>
+                <w:b/>
+                <w:color w:val="7F7F7F" w:themeColor="text1" w:themeTint="80"/>
+                <w:szCs w:val="20"/>
+              </w:rPr>
+              <w:t xml:space="preserve"> of IT at TransUnion</w:t>
+            </w:r>
+          </w:p>
+          <w:p>
+            <w:pPr>
+              <w:rPr>
+                <w:sz w:val="20"/>
+                <w:szCs w:val="20"/>
+              </w:rPr>
+            </w:pPr>
+            <w:r>
+              <w:rPr>
+                <w:sz w:val="20"/>
+                <w:szCs w:val="20"/>
+              </w:rPr>
+              <w:t xml:space="preserve">   </w:t>
+            </w:r>
+            <w:r>
+              <w:rPr>
+                <w:sz w:val="20"/>
+                <w:szCs w:val="20"/>
+              </w:rPr>
+              <w:t>(</w:t>
+            </w:r>
+            <w:r>
+              <w:rPr>
+                <w:sz w:val="20"/>
+                <w:szCs w:val="20"/>
+              </w:rPr>
+              <w:t>720</w:t>
+            </w:r>
+            <w:r>
+              <w:rPr>
+                <w:sz w:val="20"/>
+                <w:szCs w:val="20"/>
+              </w:rPr>
+              <w:t xml:space="preserve">) </w:t>
+            </w:r>
+            <w:r>
+              <w:rPr>
+                <w:sz w:val="20"/>
+                <w:szCs w:val="20"/>
+              </w:rPr>
+              <w:t>469</w:t>
+            </w:r>
+            <w:r>
+              <w:rPr>
+                <w:sz w:val="20"/>
+                <w:szCs w:val="20"/>
+              </w:rPr>
+              <w:t>-</w:t>
+            </w:r>
+            <w:r>
+              <w:rPr>
+                <w:sz w:val="20"/>
+                <w:szCs w:val="20"/>
+              </w:rPr>
+              <w:t xml:space="preserve">4346 | </w:t>
+            </w:r>
+            <w:hyperlink r:id="rId8" w:history="1">
+              <w:r>
+                <w:rPr>
+                  <w:rStyle w:val="Hyperlink"/>
+                  <w:sz w:val="20"/>
+                  <w:szCs w:val="20"/>
+                </w:rPr>
+                <w:t>jhklasse99@hotmail.com</w:t>
+              </w:r>
+            </w:hyperlink>
+          </w:p>
+          <w:p>
+            <w:pPr>
+              <w:rPr>
+                <w:sz w:val="20"/>
+                <w:szCs w:val="20"/>
+              </w:rPr>
+            </w:pPr>
+          </w:p>
+        </w:tc>
+        <w:tc>
+          <w:tcPr>
+            <w:tcW w:w="5919" w:type="dxa"/>
+          </w:tcPr>
+          <w:p>
+            <w:pPr>
+              <w:pStyle w:val="Heading2"/>
+              <w:spacing w:before="0"/>
+              <w:ind w:left="144"/>
+              <w:rPr>
+                <w:rFonts w:asciiTheme="minorHAnsi" w:hAnsiTheme="minorHAnsi" w:cstheme="minorHAnsi"/>
+                <w:b/>
+                <w:sz w:val="20"/>
+                <w:szCs w:val="20"/>
+              </w:rPr>
+            </w:pPr>
+            <w:r>
+              <w:rPr>
+                <w:rFonts w:asciiTheme="minorHAnsi" w:hAnsiTheme="minorHAnsi" w:cstheme="minorHAnsi"/>
+                <w:b/>
+                <w:sz w:val="20"/>
+                <w:szCs w:val="20"/>
+              </w:rPr>
+              <w:t>Stephen Hansen</w:t>
+            </w:r>
+          </w:p>
+          <w:p>
+            <w:pPr>
+              <w:pStyle w:val="Heading3"/>
+              <w:spacing w:before="0" w:after="60"/>
+              <w:ind w:left="144"/>
+              <w:rPr>
+                <w:rFonts w:asciiTheme="minorHAnsi" w:hAnsiTheme="minorHAnsi" w:cstheme="minorHAnsi"/>
+                <w:b/>
+                <w:color w:val="7F7F7F" w:themeColor="text1" w:themeTint="80"/>
+                <w:szCs w:val="20"/>
+              </w:rPr>
+            </w:pPr>
+            <w:r>
+              <w:rPr>
+                <w:rFonts w:asciiTheme="minorHAnsi" w:hAnsiTheme="minorHAnsi" w:cstheme="minorHAnsi"/>
+                <w:b/>
+                <w:color w:val="7F7F7F" w:themeColor="text1" w:themeTint="80"/>
+                <w:szCs w:val="20"/>
+              </w:rPr>
+              <w:t>Director of Product Management</w:t>
+            </w:r>
+          </w:p>
+          <w:p>
+            <w:pPr>
+              <w:rPr>
+                <w:sz w:val="20"/>
+                <w:szCs w:val="20"/>
+              </w:rPr>
+            </w:pPr>
+            <w:r>
+              <w:rPr>
+                <w:sz w:val="20"/>
+                <w:szCs w:val="20"/>
+              </w:rPr>
+              <w:t xml:space="preserve">   </w:t>
+            </w:r>
+            <w:r>
+              <w:rPr>
+                <w:sz w:val="20"/>
+                <w:szCs w:val="20"/>
+              </w:rPr>
+              <w:t>(</w:t>
+            </w:r>
+            <w:r>
+              <w:rPr>
+                <w:sz w:val="20"/>
+                <w:szCs w:val="20"/>
+              </w:rPr>
+              <w:t>720</w:t>
+            </w:r>
+            <w:r>
+              <w:rPr>
+                <w:sz w:val="20"/>
+                <w:szCs w:val="20"/>
+              </w:rPr>
+              <w:t xml:space="preserve">) </w:t>
+            </w:r>
+            <w:r>
+              <w:rPr>
+                <w:sz w:val="20"/>
+                <w:szCs w:val="20"/>
+              </w:rPr>
+              <w:t>765</w:t>
+            </w:r>
+            <w:r>
+              <w:rPr>
+                <w:sz w:val="20"/>
+                <w:szCs w:val="20"/>
+              </w:rPr>
+              <w:t>-</w:t>
+            </w:r>
+            <w:r>
+              <w:rPr>
+                <w:sz w:val="20"/>
+                <w:szCs w:val="20"/>
+              </w:rPr>
+              <w:t>0335</w:t>
+            </w:r>
+            <w:r>
+              <w:rPr>
+                <w:sz w:val="20"/>
+                <w:szCs w:val="20"/>
+              </w:rPr>
+              <w:t xml:space="preserve"> | </w:t>
+            </w:r>
+            <w:hyperlink r:id="rId9" w:history="1">
+              <w:r>
+                <w:rPr>
+                  <w:rStyle w:val="Hyperlink"/>
+                  <w:sz w:val="20"/>
+                  <w:szCs w:val="20"/>
+                </w:rPr>
+                <w:t>stephen.craig.hansen@gmail.com</w:t>
+              </w:r>
+            </w:hyperlink>
+          </w:p>
+          <w:p/>
+        </w:tc>
+      </w:tr>
+      <w:tr>
+        <w:tc>
+          <w:tcPr>
+            <w:tcW w:w="5903" w:type="dxa"/>
+          </w:tcPr>
+          <w:p>
+            <w:pPr>
+              <w:pStyle w:val="Heading2"/>
+              <w:spacing w:before="0"/>
+              <w:ind w:left="144"/>
+              <w:rPr>
+                <w:rFonts w:asciiTheme="minorHAnsi" w:hAnsiTheme="minorHAnsi" w:cstheme="minorHAnsi"/>
+                <w:b/>
+                <w:sz w:val="20"/>
+                <w:szCs w:val="20"/>
+              </w:rPr>
+            </w:pPr>
+            <w:r>
+              <w:rPr>
+                <w:rFonts w:asciiTheme="minorHAnsi" w:hAnsiTheme="minorHAnsi" w:cstheme="minorHAnsi"/>
+                <w:b/>
+                <w:sz w:val="20"/>
+                <w:szCs w:val="20"/>
+              </w:rPr>
+              <w:t>Neil Schwartz</w:t>
+            </w:r>
+          </w:p>
+          <w:p>
+            <w:pPr>
+              <w:pStyle w:val="Heading3"/>
+              <w:spacing w:before="0" w:after="60"/>
+              <w:ind w:left="144"/>
+              <w:rPr>
+                <w:rFonts w:asciiTheme="minorHAnsi" w:hAnsiTheme="minorHAnsi" w:cstheme="minorHAnsi"/>
+                <w:b/>
+                <w:color w:val="7F7F7F" w:themeColor="text1" w:themeTint="80"/>
+                <w:szCs w:val="20"/>
+              </w:rPr>
+            </w:pPr>
+            <w:r>
+              <w:rPr>
+                <w:rFonts w:asciiTheme="minorHAnsi" w:hAnsiTheme="minorHAnsi" w:cstheme="minorHAnsi"/>
+                <w:b/>
+                <w:color w:val="7F7F7F" w:themeColor="text1" w:themeTint="80"/>
+                <w:szCs w:val="20"/>
+              </w:rPr>
+              <w:t>Director of Software Development</w:t>
+            </w:r>
+          </w:p>
+          <w:p>
+            <w:pPr>
+              <w:rPr>
+                <w:sz w:val="20"/>
+                <w:szCs w:val="20"/>
+              </w:rPr>
+            </w:pPr>
+            <w:r>
+              <w:t xml:space="preserve">   </w:t>
+            </w:r>
+            <w:r>
+              <w:t>(</w:t>
+            </w:r>
+            <w:r>
+              <w:rPr>
+                <w:sz w:val="20"/>
+                <w:szCs w:val="20"/>
+              </w:rPr>
+              <w:t>720</w:t>
+            </w:r>
+            <w:r>
+              <w:rPr>
+                <w:sz w:val="20"/>
+                <w:szCs w:val="20"/>
+              </w:rPr>
+              <w:t xml:space="preserve">) </w:t>
+            </w:r>
+            <w:r>
+              <w:rPr>
+                <w:sz w:val="20"/>
+                <w:szCs w:val="20"/>
+              </w:rPr>
+              <w:t>201</w:t>
+            </w:r>
+            <w:r>
+              <w:rPr>
+                <w:sz w:val="20"/>
+                <w:szCs w:val="20"/>
+              </w:rPr>
+              <w:t>-</w:t>
+            </w:r>
+            <w:r>
+              <w:rPr>
+                <w:sz w:val="20"/>
+                <w:szCs w:val="20"/>
+              </w:rPr>
+              <w:t xml:space="preserve">4048 | </w:t>
+            </w:r>
+            <w:hyperlink r:id="rId10" w:history="1">
+              <w:r>
+                <w:rPr>
+                  <w:rStyle w:val="Hyperlink"/>
+                  <w:sz w:val="20"/>
+                  <w:szCs w:val="20"/>
+                </w:rPr>
+                <w:t>NeilSchwar789@gmail.com</w:t>
+              </w:r>
+            </w:hyperlink>
+          </w:p>
+          <w:p>
+            <w:pPr>
+              <w:rPr>
+                <w:sz w:val="20"/>
+                <w:szCs w:val="20"/>
+              </w:rPr>
+            </w:pPr>
+          </w:p>
+        </w:tc>
+        <w:tc>
+          <w:tcPr>
+            <w:tcW w:w="5919" w:type="dxa"/>
+          </w:tcPr>
+          <w:p>
+            <w:pPr>
+              <w:pStyle w:val="Heading2"/>
+              <w:spacing w:before="0"/>
+              <w:ind w:left="144"/>
+              <w:rPr>
+                <w:rFonts w:asciiTheme="minorHAnsi" w:hAnsiTheme="minorHAnsi" w:cstheme="minorHAnsi"/>
+                <w:b/>
+                <w:sz w:val="20"/>
+                <w:szCs w:val="20"/>
+              </w:rPr>
+            </w:pPr>
+            <w:r>
+              <w:rPr>
+                <w:rFonts w:asciiTheme="minorHAnsi" w:hAnsiTheme="minorHAnsi" w:cstheme="minorHAnsi"/>
+                <w:b/>
+                <w:sz w:val="20"/>
+                <w:szCs w:val="20"/>
+              </w:rPr>
+              <w:t>Kelly McDonough</w:t>
+            </w:r>
+          </w:p>
+          <w:p>
+            <w:pPr>
+              <w:pStyle w:val="Heading3"/>
+              <w:spacing w:before="0" w:after="60"/>
+              <w:ind w:left="144"/>
+              <w:rPr>
+                <w:rFonts w:asciiTheme="minorHAnsi" w:hAnsiTheme="minorHAnsi" w:cstheme="minorHAnsi"/>
+                <w:b/>
+                <w:color w:val="7F7F7F" w:themeColor="text1" w:themeTint="80"/>
+                <w:szCs w:val="20"/>
+              </w:rPr>
+            </w:pPr>
+            <w:r>
+              <w:rPr>
+                <w:rFonts w:asciiTheme="minorHAnsi" w:hAnsiTheme="minorHAnsi" w:cstheme="minorHAnsi"/>
+                <w:b/>
+                <w:color w:val="7F7F7F" w:themeColor="text1" w:themeTint="80"/>
+                <w:szCs w:val="20"/>
+              </w:rPr>
+              <w:t>Director of Product Management (Interim)</w:t>
+            </w:r>
+          </w:p>
+          <w:p>
+            <w:pPr>
+              <w:rPr>
+                <w:sz w:val="20"/>
+                <w:szCs w:val="20"/>
+              </w:rPr>
+            </w:pPr>
+            <w:r>
+              <w:rPr>
+                <w:sz w:val="20"/>
+                <w:szCs w:val="20"/>
+              </w:rPr>
+              <w:t xml:space="preserve">   </w:t>
+            </w:r>
+            <w:r>
+              <w:rPr>
+                <w:sz w:val="20"/>
+                <w:szCs w:val="20"/>
+              </w:rPr>
+              <w:t>(</w:t>
+            </w:r>
+            <w:r>
+              <w:rPr>
+                <w:sz w:val="20"/>
+                <w:szCs w:val="20"/>
+              </w:rPr>
+              <w:t>970</w:t>
+            </w:r>
+            <w:r>
+              <w:rPr>
+                <w:sz w:val="20"/>
+                <w:szCs w:val="20"/>
+              </w:rPr>
+              <w:t xml:space="preserve">) </w:t>
+            </w:r>
+            <w:r>
+              <w:rPr>
+                <w:sz w:val="20"/>
+                <w:szCs w:val="20"/>
+              </w:rPr>
+              <w:t>556</w:t>
+            </w:r>
+            <w:r>
+              <w:rPr>
+                <w:sz w:val="20"/>
+                <w:szCs w:val="20"/>
+              </w:rPr>
+              <w:t>-</w:t>
+            </w:r>
+            <w:r>
+              <w:rPr>
+                <w:sz w:val="20"/>
+                <w:szCs w:val="20"/>
+              </w:rPr>
+              <w:t>2468</w:t>
+            </w:r>
+            <w:r>
+              <w:rPr>
+                <w:sz w:val="20"/>
+                <w:szCs w:val="20"/>
+              </w:rPr>
+              <w:t xml:space="preserve"> | </w:t>
+            </w:r>
+            <w:hyperlink r:id="rId11" w:history="1">
+              <w:r>
+                <w:rPr>
+                  <w:rStyle w:val="Hyperlink"/>
+                  <w:sz w:val="20"/>
+                  <w:szCs w:val="20"/>
+                </w:rPr>
+                <w:t>kellylmcd@gmail.com</w:t>
+              </w:r>
+            </w:hyperlink>
+          </w:p>
+          <w:p>
+            <w:pPr>
+              <w:pStyle w:val="Heading2"/>
+              <w:spacing w:before="0"/>
+              <w:ind w:left="0"/>
+              <w:rPr>
+                <w:rFonts w:asciiTheme="minorHAnsi" w:hAnsiTheme="minorHAnsi" w:cstheme="minorHAnsi"/>
+                <w:b/>
+                <w:sz w:val="20"/>
+                <w:szCs w:val="20"/>
+              </w:rPr>
+            </w:pPr>
+          </w:p>
+        </w:tc>
+      </w:tr>
+      <w:tr>
+        <w:tc>
+          <w:tcPr>
+            <w:tcW w:w="5903" w:type="dxa"/>
+          </w:tcPr>
+          <w:p>
+            <w:pPr>
+              <w:pStyle w:val="Heading2"/>
+              <w:spacing w:before="0"/>
+              <w:ind w:left="144"/>
+              <w:rPr>
+                <w:rFonts w:asciiTheme="minorHAnsi" w:hAnsiTheme="minorHAnsi" w:cstheme="minorHAnsi"/>
+                <w:b/>
+                <w:sz w:val="20"/>
+                <w:szCs w:val="20"/>
+              </w:rPr>
+            </w:pPr>
+            <w:r>
+              <w:rPr>
+                <w:rFonts w:asciiTheme="minorHAnsi" w:hAnsiTheme="minorHAnsi" w:cstheme="minorHAnsi"/>
+                <w:b/>
+                <w:sz w:val="20"/>
+                <w:szCs w:val="20"/>
+              </w:rPr>
+              <w:t>Stacie Arambula</w:t>
+            </w:r>
+          </w:p>
+          <w:p>
+            <w:pPr>
+              <w:pStyle w:val="Heading3"/>
+              <w:spacing w:before="0" w:after="60"/>
+              <w:ind w:left="144"/>
+              <w:rPr>
+                <w:rFonts w:asciiTheme="minorHAnsi" w:hAnsiTheme="minorHAnsi" w:cstheme="minorHAnsi"/>
+                <w:b/>
+                <w:color w:val="7F7F7F" w:themeColor="text1" w:themeTint="80"/>
+                <w:szCs w:val="20"/>
+              </w:rPr>
+            </w:pPr>
+            <w:r>
+              <w:rPr>
+                <w:rFonts w:asciiTheme="minorHAnsi" w:hAnsiTheme="minorHAnsi" w:cstheme="minorHAnsi"/>
+                <w:b/>
+                <w:color w:val="7F7F7F" w:themeColor="text1" w:themeTint="80"/>
+                <w:szCs w:val="20"/>
+              </w:rPr>
+              <w:t>Manager II - Operations and Support</w:t>
+            </w:r>
+          </w:p>
+          <w:p>
+            <w:pPr>
+              <w:rPr>
+                <w:sz w:val="20"/>
+                <w:szCs w:val="20"/>
+              </w:rPr>
+            </w:pPr>
+            <w:r>
+              <w:t xml:space="preserve">   </w:t>
+            </w:r>
+            <w:r>
+              <w:t>(</w:t>
+            </w:r>
+            <w:r>
+              <w:rPr>
+                <w:sz w:val="20"/>
+                <w:szCs w:val="20"/>
+              </w:rPr>
+              <w:t>720</w:t>
+            </w:r>
+            <w:r>
+              <w:rPr>
+                <w:sz w:val="20"/>
+                <w:szCs w:val="20"/>
+              </w:rPr>
+              <w:t xml:space="preserve">) </w:t>
+            </w:r>
+            <w:r>
+              <w:rPr>
+                <w:sz w:val="20"/>
+                <w:szCs w:val="20"/>
+              </w:rPr>
+              <w:t>668</w:t>
+            </w:r>
+            <w:r>
+              <w:rPr>
+                <w:sz w:val="20"/>
+                <w:szCs w:val="20"/>
+              </w:rPr>
+              <w:t>-</w:t>
+            </w:r>
+            <w:r>
+              <w:rPr>
+                <w:sz w:val="20"/>
+                <w:szCs w:val="20"/>
+              </w:rPr>
+              <w:t>7938</w:t>
+            </w:r>
+            <w:r>
+              <w:rPr>
+                <w:sz w:val="20"/>
+                <w:szCs w:val="20"/>
+              </w:rPr>
+              <w:t xml:space="preserve"> | </w:t>
+            </w:r>
+            <w:hyperlink r:id="rId12" w:history="1">
+              <w:r>
+                <w:rPr>
+                  <w:rStyle w:val="Hyperlink"/>
+                  <w:sz w:val="20"/>
+                  <w:szCs w:val="20"/>
+                </w:rPr>
+                <w:t>trstacie@yahoo.com</w:t>
+              </w:r>
+            </w:hyperlink>
+          </w:p>
+        </w:tc>
+        <w:tc>
+          <w:tcPr>
+            <w:tcW w:w="5919" w:type="dxa"/>
+          </w:tcPr>
+          <w:p>
+            <w:pPr>
+              <w:pStyle w:val="Heading2"/>
+              <w:spacing w:before="0"/>
+              <w:ind w:left="0"/>
+              <w:rPr>
+                <w:rFonts w:asciiTheme="minorHAnsi" w:hAnsiTheme="minorHAnsi" w:cstheme="minorHAnsi"/>
+                <w:b/>
+                <w:sz w:val="20"/>
+                <w:szCs w:val="20"/>
+              </w:rPr>
+            </w:pPr>
+          </w:p>
+        </w:tc>
+      </w:tr>
+    </w:tbl>
+    <w:p>
+      <w:pPr>
+        <w:pStyle w:val="Heading2"/>
+        <w:spacing w:before="0" w:line="240" w:lineRule="auto"/>
+        <w:ind w:left="0"/>
+        <w:rPr>
+          <w:rFonts w:asciiTheme="minorHAnsi" w:hAnsiTheme="minorHAnsi" w:cstheme="minorHAnsi"/>
+          <w:b/>
+          <w:sz w:val="20"/>
+          <w:szCs w:val="20"/>
+        </w:rPr>
+      </w:pPr>
     </w:p>
     <w:sectPr>
       <w:pgSz w:w="12240" w:h="15840"/>
@@ -2758,6 +3536,118 @@
     </w:lvl>
   </w:abstractNum>
   <w:abstractNum w:abstractNumId="1" w15:restartNumberingAfterBreak="0">
+    <w:nsid w:val="0CF669AF"/>
+    <w:multiLevelType w:val="hybridMultilevel"/>
+    <w:tmpl w:val="224AEFF2"/>
+    <w:lvl w:ilvl="0" w:tplc="5E7E66FA">
+      <w:numFmt w:val="bullet"/>
+      <w:lvlText w:val=""/>
+      <w:lvlJc w:val="left"/>
+      <w:pPr>
+        <w:ind w:left="720" w:hanging="360"/>
+      </w:pPr>
+      <w:rPr>
+        <w:rFonts w:ascii="Symbol" w:eastAsiaTheme="minorHAnsi" w:hAnsi="Symbol" w:cstheme="minorBidi" w:hint="default"/>
+      </w:rPr>
+    </w:lvl>
+    <w:lvl w:ilvl="1" w:tplc="04090003" w:tentative="1">
+      <w:start w:val="1"/>
+      <w:numFmt w:val="bullet"/>
+      <w:lvlText w:val="o"/>
+      <w:lvlJc w:val="left"/>
+      <w:pPr>
+        <w:ind w:left="1440" w:hanging="360"/>
+      </w:pPr>
+      <w:rPr>
+        <w:rFonts w:ascii="Courier New" w:hAnsi="Courier New" w:cs="Courier New" w:hint="default"/>
+      </w:rPr>
+    </w:lvl>
+    <w:lvl w:ilvl="2" w:tplc="04090005" w:tentative="1">
+      <w:start w:val="1"/>
+      <w:numFmt w:val="bullet"/>
+      <w:lvlText w:val=""/>
+      <w:lvlJc w:val="left"/>
+      <w:pPr>
+        <w:ind w:left="2160" w:hanging="360"/>
+      </w:pPr>
+      <w:rPr>
+        <w:rFonts w:ascii="Wingdings" w:hAnsi="Wingdings" w:hint="default"/>
+      </w:rPr>
+    </w:lvl>
+    <w:lvl w:ilvl="3" w:tplc="04090001" w:tentative="1">
+      <w:start w:val="1"/>
+      <w:numFmt w:val="bullet"/>
+      <w:lvlText w:val=""/>
+      <w:lvlJc w:val="left"/>
+      <w:pPr>
+        <w:ind w:left="2880" w:hanging="360"/>
+      </w:pPr>
+      <w:rPr>
+        <w:rFonts w:ascii="Symbol" w:hAnsi="Symbol" w:hint="default"/>
+      </w:rPr>
+    </w:lvl>
+    <w:lvl w:ilvl="4" w:tplc="04090003" w:tentative="1">
+      <w:start w:val="1"/>
+      <w:numFmt w:val="bullet"/>
+      <w:lvlText w:val="o"/>
+      <w:lvlJc w:val="left"/>
+      <w:pPr>
+        <w:ind w:left="3600" w:hanging="360"/>
+      </w:pPr>
+      <w:rPr>
+        <w:rFonts w:ascii="Courier New" w:hAnsi="Courier New" w:cs="Courier New" w:hint="default"/>
+      </w:rPr>
+    </w:lvl>
+    <w:lvl w:ilvl="5" w:tplc="04090005" w:tentative="1">
+      <w:start w:val="1"/>
+      <w:numFmt w:val="bullet"/>
+      <w:lvlText w:val=""/>
+      <w:lvlJc w:val="left"/>
+      <w:pPr>
+        <w:ind w:left="4320" w:hanging="360"/>
+      </w:pPr>
+      <w:rPr>
+        <w:rFonts w:ascii="Wingdings" w:hAnsi="Wingdings" w:hint="default"/>
+      </w:rPr>
+    </w:lvl>
+    <w:lvl w:ilvl="6" w:tplc="04090001" w:tentative="1">
+      <w:start w:val="1"/>
+      <w:numFmt w:val="bullet"/>
+      <w:lvlText w:val=""/>
+      <w:lvlJc w:val="left"/>
+      <w:pPr>
+        <w:ind w:left="5040" w:hanging="360"/>
+      </w:pPr>
+      <w:rPr>
+        <w:rFonts w:ascii="Symbol" w:hAnsi="Symbol" w:hint="default"/>
+      </w:rPr>
+    </w:lvl>
+    <w:lvl w:ilvl="7" w:tplc="04090003" w:tentative="1">
+      <w:start w:val="1"/>
+      <w:numFmt w:val="bullet"/>
+      <w:lvlText w:val="o"/>
+      <w:lvlJc w:val="left"/>
+      <w:pPr>
+        <w:ind w:left="5760" w:hanging="360"/>
+      </w:pPr>
+      <w:rPr>
+        <w:rFonts w:ascii="Courier New" w:hAnsi="Courier New" w:cs="Courier New" w:hint="default"/>
+      </w:rPr>
+    </w:lvl>
+    <w:lvl w:ilvl="8" w:tplc="04090005" w:tentative="1">
+      <w:start w:val="1"/>
+      <w:numFmt w:val="bullet"/>
+      <w:lvlText w:val=""/>
+      <w:lvlJc w:val="left"/>
+      <w:pPr>
+        <w:ind w:left="6480" w:hanging="360"/>
+      </w:pPr>
+      <w:rPr>
+        <w:rFonts w:ascii="Wingdings" w:hAnsi="Wingdings" w:hint="default"/>
+      </w:rPr>
+    </w:lvl>
+  </w:abstractNum>
+  <w:abstractNum w:abstractNumId="2" w15:restartNumberingAfterBreak="0">
     <w:nsid w:val="20AF1D6E"/>
     <w:multiLevelType w:val="multilevel"/>
     <w:tmpl w:val="74988F42"/>
@@ -2942,7 +3832,7 @@
       </w:rPr>
     </w:lvl>
   </w:abstractNum>
-  <w:abstractNum w:abstractNumId="2" w15:restartNumberingAfterBreak="0">
+  <w:abstractNum w:abstractNumId="3" w15:restartNumberingAfterBreak="0">
     <w:nsid w:val="44D86459"/>
     <w:multiLevelType w:val="hybridMultilevel"/>
     <w:tmpl w:val="39F0354C"/>
@@ -3058,22 +3948,25 @@
     </w:lvl>
   </w:abstractNum>
   <w:num w:numId="1" w16cid:durableId="530845545">
-    <w:abstractNumId w:val="1"/>
+    <w:abstractNumId w:val="2"/>
   </w:num>
   <w:num w:numId="2" w16cid:durableId="239950301">
+    <w:abstractNumId w:val="3"/>
+  </w:num>
+  <w:num w:numId="3" w16cid:durableId="2092503625">
     <w:abstractNumId w:val="2"/>
   </w:num>
-  <w:num w:numId="3" w16cid:durableId="2092503625">
-    <w:abstractNumId w:val="1"/>
-  </w:num>
   <w:num w:numId="4" w16cid:durableId="411856572">
-    <w:abstractNumId w:val="1"/>
+    <w:abstractNumId w:val="2"/>
   </w:num>
   <w:num w:numId="5" w16cid:durableId="47461921">
-    <w:abstractNumId w:val="1"/>
+    <w:abstractNumId w:val="2"/>
   </w:num>
   <w:num w:numId="6" w16cid:durableId="1526364984">
     <w:abstractNumId w:val="0"/>
+  </w:num>
+  <w:num w:numId="7" w16cid:durableId="890582777">
+    <w:abstractNumId w:val="1"/>
   </w:num>
 </w:numbering>
 </file>

</xml_diff>